<commit_message>
added milk experiment details
</commit_message>
<xml_diff>
--- a/Manuscripts/GDF15 during Pregnancy/Outline of GDF15 paper.docx
+++ b/Manuscripts/GDF15 during Pregnancy/Outline of GDF15 paper.docx
@@ -1,6 +1,6 @@
 
 <file path=word/document.xml><?xml version="1.0" encoding="utf-8"?>
-<w:document xmlns:wpc="http://schemas.microsoft.com/office/word/2010/wordprocessingCanvas" xmlns:cx="http://schemas.microsoft.com/office/drawing/2014/chartex" xmlns:cx1="http://schemas.microsoft.com/office/drawing/2015/9/8/chartex" xmlns:cx2="http://schemas.microsoft.com/office/drawing/2015/10/21/chartex" xmlns:cx3="http://schemas.microsoft.com/office/drawing/2016/5/9/chartex" xmlns:cx4="http://schemas.microsoft.com/office/drawing/2016/5/10/chartex" xmlns:cx5="http://schemas.microsoft.com/office/drawing/2016/5/11/chartex" xmlns:cx6="http://schemas.microsoft.com/office/drawing/2016/5/12/chartex" xmlns:cx7="http://schemas.microsoft.com/office/drawing/2016/5/13/chartex" xmlns:cx8="http://schemas.microsoft.com/office/drawing/2016/5/14/chartex" xmlns:mc="http://schemas.openxmlformats.org/markup-compatibility/2006" xmlns:aink="http://schemas.microsoft.com/office/drawing/2016/ink" xmlns:am3d="http://schemas.microsoft.com/office/drawing/2017/model3d" xmlns:o="urn:schemas-microsoft-com:office:office" xmlns:r="http://schemas.openxmlformats.org/officeDocument/2006/relationships" xmlns:m="http://schemas.openxmlformats.org/officeDocument/2006/math" xmlns:v="urn:schemas-microsoft-com:vml" xmlns:wp14="http://schemas.microsoft.com/office/word/2010/wordprocessingDrawing" xmlns:wp="http://schemas.openxmlformats.org/drawingml/2006/wordprocessingDrawing" xmlns:w10="urn:schemas-microsoft-com:office:word" xmlns:w="http://schemas.openxmlformats.org/wordprocessingml/2006/main" xmlns:w14="http://schemas.microsoft.com/office/word/2010/wordml" xmlns:w15="http://schemas.microsoft.com/office/word/2012/wordml" xmlns:w16cex="http://schemas.microsoft.com/office/word/2018/wordml/cex" xmlns:w16cid="http://schemas.microsoft.com/office/word/2016/wordml/cid" xmlns:w16="http://schemas.microsoft.com/office/word/2018/wordml" xmlns:w16sdtdh="http://schemas.microsoft.com/office/word/2020/wordml/sdtdatahash" xmlns:w16se="http://schemas.microsoft.com/office/word/2015/wordml/symex" xmlns:wpg="http://schemas.microsoft.com/office/word/2010/wordprocessingGroup" xmlns:wpi="http://schemas.microsoft.com/office/word/2010/wordprocessingInk" xmlns:wne="http://schemas.microsoft.com/office/word/2006/wordml" xmlns:wps="http://schemas.microsoft.com/office/word/2010/wordprocessingShape" mc:Ignorable="w14 w15 w16se w16cid w16 w16cex w16sdtdh wp14">
+<w:document xmlns:wpc="http://schemas.microsoft.com/office/word/2010/wordprocessingCanvas" xmlns:cx="http://schemas.microsoft.com/office/drawing/2014/chartex" xmlns:cx1="http://schemas.microsoft.com/office/drawing/2015/9/8/chartex" xmlns:cx2="http://schemas.microsoft.com/office/drawing/2015/10/21/chartex" xmlns:cx3="http://schemas.microsoft.com/office/drawing/2016/5/9/chartex" xmlns:cx4="http://schemas.microsoft.com/office/drawing/2016/5/10/chartex" xmlns:cx5="http://schemas.microsoft.com/office/drawing/2016/5/11/chartex" xmlns:cx6="http://schemas.microsoft.com/office/drawing/2016/5/12/chartex" xmlns:cx7="http://schemas.microsoft.com/office/drawing/2016/5/13/chartex" xmlns:cx8="http://schemas.microsoft.com/office/drawing/2016/5/14/chartex" xmlns:mc="http://schemas.openxmlformats.org/markup-compatibility/2006" xmlns:aink="http://schemas.microsoft.com/office/drawing/2016/ink" xmlns:am3d="http://schemas.microsoft.com/office/drawing/2017/model3d" xmlns:o="urn:schemas-microsoft-com:office:office" xmlns:oel="http://schemas.microsoft.com/office/2019/extlst" xmlns:r="http://schemas.openxmlformats.org/officeDocument/2006/relationships" xmlns:m="http://schemas.openxmlformats.org/officeDocument/2006/math" xmlns:v="urn:schemas-microsoft-com:vml" xmlns:wp14="http://schemas.microsoft.com/office/word/2010/wordprocessingDrawing" xmlns:wp="http://schemas.openxmlformats.org/drawingml/2006/wordprocessingDrawing" xmlns:w10="urn:schemas-microsoft-com:office:word" xmlns:w="http://schemas.openxmlformats.org/wordprocessingml/2006/main" xmlns:w14="http://schemas.microsoft.com/office/word/2010/wordml" xmlns:w15="http://schemas.microsoft.com/office/word/2012/wordml" xmlns:w16cex="http://schemas.microsoft.com/office/word/2018/wordml/cex" xmlns:w16cid="http://schemas.microsoft.com/office/word/2016/wordml/cid" xmlns:w16="http://schemas.microsoft.com/office/word/2018/wordml" xmlns:w16sdtdh="http://schemas.microsoft.com/office/word/2020/wordml/sdtdatahash" xmlns:w16se="http://schemas.microsoft.com/office/word/2015/wordml/symex" xmlns:wpg="http://schemas.microsoft.com/office/word/2010/wordprocessingGroup" xmlns:wpi="http://schemas.microsoft.com/office/word/2010/wordprocessingInk" xmlns:wne="http://schemas.microsoft.com/office/word/2006/wordml" xmlns:wps="http://schemas.microsoft.com/office/word/2010/wordprocessingShape" mc:Ignorable="w14 w15 w16se w16cid w16 w16cex w16sdtdh wp14">
   <w:body>
     <w:p>
       <w:r>
@@ -248,10 +248,24 @@
           <w:ilvl w:val="3"/>
           <w:numId w:val="3"/>
         </w:numPr>
-      </w:pPr>
-      <w:r>
-        <w:t>Doesn’t explain differential effect of postnatal health in females</w:t>
-      </w:r>
+        <w:sectPr>
+          <w:pgSz w:w="12240" w:h="15840"/>
+          <w:pgMar w:top="1440" w:right="1440" w:bottom="1440" w:left="1440" w:header="720" w:footer="720" w:gutter="0"/>
+          <w:cols w:space="720"/>
+          <w:docGrid w:linePitch="360"/>
+        </w:sectPr>
+      </w:pPr>
+      <w:r>
+        <w:t>Doesn’t explain differential effect of postnatal health in fema</w:t>
+      </w:r>
+      <w:r>
+        <w:t>les</w:t>
+      </w:r>
+    </w:p>
+    <w:p>
+      <w:pPr>
+        <w:pStyle w:val="Heading2"/>
+      </w:pPr>
     </w:p>
     <w:sectPr>
       <w:pgSz w:w="12240" w:h="15840"/>
@@ -264,7 +278,7 @@
 </file>
 
 <file path=word/numbering.xml><?xml version="1.0" encoding="utf-8"?>
-<w:numbering xmlns:wpc="http://schemas.microsoft.com/office/word/2010/wordprocessingCanvas" xmlns:cx="http://schemas.microsoft.com/office/drawing/2014/chartex" xmlns:cx1="http://schemas.microsoft.com/office/drawing/2015/9/8/chartex" xmlns:cx2="http://schemas.microsoft.com/office/drawing/2015/10/21/chartex" xmlns:cx3="http://schemas.microsoft.com/office/drawing/2016/5/9/chartex" xmlns:cx4="http://schemas.microsoft.com/office/drawing/2016/5/10/chartex" xmlns:cx5="http://schemas.microsoft.com/office/drawing/2016/5/11/chartex" xmlns:cx6="http://schemas.microsoft.com/office/drawing/2016/5/12/chartex" xmlns:cx7="http://schemas.microsoft.com/office/drawing/2016/5/13/chartex" xmlns:cx8="http://schemas.microsoft.com/office/drawing/2016/5/14/chartex" xmlns:mc="http://schemas.openxmlformats.org/markup-compatibility/2006" xmlns:aink="http://schemas.microsoft.com/office/drawing/2016/ink" xmlns:am3d="http://schemas.microsoft.com/office/drawing/2017/model3d" xmlns:o="urn:schemas-microsoft-com:office:office" xmlns:r="http://schemas.openxmlformats.org/officeDocument/2006/relationships" xmlns:m="http://schemas.openxmlformats.org/officeDocument/2006/math" xmlns:v="urn:schemas-microsoft-com:vml" xmlns:wp14="http://schemas.microsoft.com/office/word/2010/wordprocessingDrawing" xmlns:wp="http://schemas.openxmlformats.org/drawingml/2006/wordprocessingDrawing" xmlns:w10="urn:schemas-microsoft-com:office:word" xmlns:w="http://schemas.openxmlformats.org/wordprocessingml/2006/main" xmlns:w14="http://schemas.microsoft.com/office/word/2010/wordml" xmlns:w15="http://schemas.microsoft.com/office/word/2012/wordml" xmlns:w16cex="http://schemas.microsoft.com/office/word/2018/wordml/cex" xmlns:w16cid="http://schemas.microsoft.com/office/word/2016/wordml/cid" xmlns:w16="http://schemas.microsoft.com/office/word/2018/wordml" xmlns:w16sdtdh="http://schemas.microsoft.com/office/word/2020/wordml/sdtdatahash" xmlns:w16se="http://schemas.microsoft.com/office/word/2015/wordml/symex" xmlns:wpg="http://schemas.microsoft.com/office/word/2010/wordprocessingGroup" xmlns:wpi="http://schemas.microsoft.com/office/word/2010/wordprocessingInk" xmlns:wne="http://schemas.microsoft.com/office/word/2006/wordml" xmlns:wps="http://schemas.microsoft.com/office/word/2010/wordprocessingShape" mc:Ignorable="w14 w15 w16se w16cid w16 w16cex w16sdtdh wp14">
+<w:numbering xmlns:wpc="http://schemas.microsoft.com/office/word/2010/wordprocessingCanvas" xmlns:cx="http://schemas.microsoft.com/office/drawing/2014/chartex" xmlns:cx1="http://schemas.microsoft.com/office/drawing/2015/9/8/chartex" xmlns:cx2="http://schemas.microsoft.com/office/drawing/2015/10/21/chartex" xmlns:cx3="http://schemas.microsoft.com/office/drawing/2016/5/9/chartex" xmlns:cx4="http://schemas.microsoft.com/office/drawing/2016/5/10/chartex" xmlns:cx5="http://schemas.microsoft.com/office/drawing/2016/5/11/chartex" xmlns:cx6="http://schemas.microsoft.com/office/drawing/2016/5/12/chartex" xmlns:cx7="http://schemas.microsoft.com/office/drawing/2016/5/13/chartex" xmlns:cx8="http://schemas.microsoft.com/office/drawing/2016/5/14/chartex" xmlns:mc="http://schemas.openxmlformats.org/markup-compatibility/2006" xmlns:aink="http://schemas.microsoft.com/office/drawing/2016/ink" xmlns:am3d="http://schemas.microsoft.com/office/drawing/2017/model3d" xmlns:o="urn:schemas-microsoft-com:office:office" xmlns:oel="http://schemas.microsoft.com/office/2019/extlst" xmlns:r="http://schemas.openxmlformats.org/officeDocument/2006/relationships" xmlns:m="http://schemas.openxmlformats.org/officeDocument/2006/math" xmlns:v="urn:schemas-microsoft-com:vml" xmlns:wp14="http://schemas.microsoft.com/office/word/2010/wordprocessingDrawing" xmlns:wp="http://schemas.openxmlformats.org/drawingml/2006/wordprocessingDrawing" xmlns:w10="urn:schemas-microsoft-com:office:word" xmlns:w="http://schemas.openxmlformats.org/wordprocessingml/2006/main" xmlns:w14="http://schemas.microsoft.com/office/word/2010/wordml" xmlns:w15="http://schemas.microsoft.com/office/word/2012/wordml" xmlns:w16cex="http://schemas.microsoft.com/office/word/2018/wordml/cex" xmlns:w16cid="http://schemas.microsoft.com/office/word/2016/wordml/cid" xmlns:w16="http://schemas.microsoft.com/office/word/2018/wordml" xmlns:w16sdtdh="http://schemas.microsoft.com/office/word/2020/wordml/sdtdatahash" xmlns:w16se="http://schemas.microsoft.com/office/word/2015/wordml/symex" xmlns:wpg="http://schemas.microsoft.com/office/word/2010/wordprocessingGroup" xmlns:wpi="http://schemas.microsoft.com/office/word/2010/wordprocessingInk" xmlns:wne="http://schemas.microsoft.com/office/word/2006/wordml" xmlns:wps="http://schemas.microsoft.com/office/word/2010/wordprocessingShape" mc:Ignorable="w14 w15 w16se w16cid w16 w16cex w16sdtdh wp14">
   <w:abstractNum w:abstractNumId="0" w15:restartNumberingAfterBreak="0">
     <w:nsid w:val="13EA1D26"/>
     <w:multiLevelType w:val="hybridMultilevel"/>
@@ -604,13 +618,13 @@
       </w:rPr>
     </w:lvl>
   </w:abstractNum>
-  <w:num w:numId="1">
+  <w:num w:numId="1" w16cid:durableId="1158109984">
     <w:abstractNumId w:val="2"/>
   </w:num>
-  <w:num w:numId="2">
+  <w:num w:numId="2" w16cid:durableId="1015960567">
     <w:abstractNumId w:val="0"/>
   </w:num>
-  <w:num w:numId="3">
+  <w:num w:numId="3" w16cid:durableId="1126893607">
     <w:abstractNumId w:val="1"/>
   </w:num>
 </w:numbering>
@@ -735,6 +749,7 @@
     <w:lsdException w:name="HTML Sample" w:semiHidden="1" w:unhideWhenUsed="1"/>
     <w:lsdException w:name="HTML Typewriter" w:semiHidden="1" w:unhideWhenUsed="1"/>
     <w:lsdException w:name="HTML Variable" w:semiHidden="1" w:unhideWhenUsed="1"/>
+    <w:lsdException w:name="Normal Table" w:semiHidden="1" w:unhideWhenUsed="1"/>
     <w:lsdException w:name="annotation subject" w:semiHidden="1" w:unhideWhenUsed="1"/>
     <w:lsdException w:name="No List" w:semiHidden="1" w:unhideWhenUsed="1"/>
     <w:lsdException w:name="Outline List 1" w:semiHidden="1" w:unhideWhenUsed="1"/>
@@ -781,8 +796,10 @@
     <w:lsdException w:name="Table Subtle 2" w:semiHidden="1" w:unhideWhenUsed="1"/>
     <w:lsdException w:name="Table Web 1" w:semiHidden="1" w:unhideWhenUsed="1"/>
     <w:lsdException w:name="Table Web 2" w:semiHidden="1" w:unhideWhenUsed="1"/>
+    <w:lsdException w:name="Table Web 3" w:semiHidden="1" w:unhideWhenUsed="1"/>
     <w:lsdException w:name="Balloon Text" w:semiHidden="1" w:unhideWhenUsed="1"/>
     <w:lsdException w:name="Table Grid" w:uiPriority="39"/>
+    <w:lsdException w:name="Table Theme" w:semiHidden="1" w:unhideWhenUsed="1"/>
     <w:lsdException w:name="Placeholder Text" w:semiHidden="1"/>
     <w:lsdException w:name="No Spacing" w:uiPriority="1" w:qFormat="1"/>
     <w:lsdException w:name="Light Shading" w:uiPriority="60"/>
@@ -1008,6 +1025,49 @@
     <w:name w:val="Normal"/>
     <w:qFormat/>
   </w:style>
+  <w:style w:type="paragraph" w:styleId="Heading1">
+    <w:name w:val="heading 1"/>
+    <w:basedOn w:val="Normal"/>
+    <w:next w:val="Normal"/>
+    <w:link w:val="Heading1Char"/>
+    <w:uiPriority w:val="9"/>
+    <w:qFormat/>
+    <w:rsid w:val="00C81EC0"/>
+    <w:pPr>
+      <w:keepNext/>
+      <w:keepLines/>
+      <w:spacing w:before="240"/>
+      <w:outlineLvl w:val="0"/>
+    </w:pPr>
+    <w:rPr>
+      <w:rFonts w:asciiTheme="majorHAnsi" w:eastAsiaTheme="majorEastAsia" w:hAnsiTheme="majorHAnsi" w:cstheme="majorBidi"/>
+      <w:color w:val="2F5496" w:themeColor="accent1" w:themeShade="BF"/>
+      <w:sz w:val="32"/>
+      <w:szCs w:val="32"/>
+    </w:rPr>
+  </w:style>
+  <w:style w:type="paragraph" w:styleId="Heading2">
+    <w:name w:val="heading 2"/>
+    <w:basedOn w:val="Normal"/>
+    <w:next w:val="Normal"/>
+    <w:link w:val="Heading2Char"/>
+    <w:uiPriority w:val="9"/>
+    <w:unhideWhenUsed/>
+    <w:qFormat/>
+    <w:rsid w:val="00C81EC0"/>
+    <w:pPr>
+      <w:keepNext/>
+      <w:keepLines/>
+      <w:spacing w:before="40"/>
+      <w:outlineLvl w:val="1"/>
+    </w:pPr>
+    <w:rPr>
+      <w:rFonts w:asciiTheme="majorHAnsi" w:eastAsiaTheme="majorEastAsia" w:hAnsiTheme="majorHAnsi" w:cstheme="majorBidi"/>
+      <w:color w:val="2F5496" w:themeColor="accent1" w:themeShade="BF"/>
+      <w:sz w:val="26"/>
+      <w:szCs w:val="26"/>
+    </w:rPr>
+  </w:style>
   <w:style w:type="character" w:default="1" w:styleId="DefaultParagraphFont">
     <w:name w:val="Default Paragraph Font"/>
     <w:uiPriority w:val="1"/>
@@ -1045,6 +1105,32 @@
       <w:ind w:left="720"/>
       <w:contextualSpacing/>
     </w:pPr>
+  </w:style>
+  <w:style w:type="character" w:customStyle="1" w:styleId="Heading1Char">
+    <w:name w:val="Heading 1 Char"/>
+    <w:basedOn w:val="DefaultParagraphFont"/>
+    <w:link w:val="Heading1"/>
+    <w:uiPriority w:val="9"/>
+    <w:rsid w:val="00C81EC0"/>
+    <w:rPr>
+      <w:rFonts w:asciiTheme="majorHAnsi" w:eastAsiaTheme="majorEastAsia" w:hAnsiTheme="majorHAnsi" w:cstheme="majorBidi"/>
+      <w:color w:val="2F5496" w:themeColor="accent1" w:themeShade="BF"/>
+      <w:sz w:val="32"/>
+      <w:szCs w:val="32"/>
+    </w:rPr>
+  </w:style>
+  <w:style w:type="character" w:customStyle="1" w:styleId="Heading2Char">
+    <w:name w:val="Heading 2 Char"/>
+    <w:basedOn w:val="DefaultParagraphFont"/>
+    <w:link w:val="Heading2"/>
+    <w:uiPriority w:val="9"/>
+    <w:rsid w:val="00C81EC0"/>
+    <w:rPr>
+      <w:rFonts w:asciiTheme="majorHAnsi" w:eastAsiaTheme="majorEastAsia" w:hAnsiTheme="majorHAnsi" w:cstheme="majorBidi"/>
+      <w:color w:val="2F5496" w:themeColor="accent1" w:themeShade="BF"/>
+      <w:sz w:val="26"/>
+      <w:szCs w:val="26"/>
+    </w:rPr>
   </w:style>
 </w:styles>
 </file>
@@ -1342,4 +1428,16 @@
     </a:ext>
   </a:extLst>
 </a:theme>
+</file>
+
+<file path=customXml/item1.xml><?xml version="1.0" encoding="utf-8"?>
+<b:Sources xmlns:b="http://schemas.openxmlformats.org/officeDocument/2006/bibliography" xmlns="http://schemas.openxmlformats.org/officeDocument/2006/bibliography" SelectedStyle="/APASixthEditionOfficeOnline.xsl" StyleName="APA" Version="6"/>
+</file>
+
+<file path=customXml/itemProps1.xml><?xml version="1.0" encoding="utf-8"?>
+<ds:datastoreItem xmlns:ds="http://schemas.openxmlformats.org/officeDocument/2006/customXml" ds:itemID="{8932B777-3E7F-6745-BE5E-058BBC2568CF}">
+  <ds:schemaRefs>
+    <ds:schemaRef ds:uri="http://schemas.openxmlformats.org/officeDocument/2006/bibliography"/>
+  </ds:schemaRefs>
+</ds:datastoreItem>
 </file>
</xml_diff>